<commit_message>
adicionando arquivos e exemplos Decorator
</commit_message>
<xml_diff>
--- a/structural/decorator/teoria.docx
+++ b/structural/decorator/teoria.docx
@@ -31,153 +31,322 @@
         </w:rPr>
         <w:t>Decorator</w:t>
       </w:r>
+    </w:p>
+    <w:p>
+      <w:pPr>
+        <w:spacing w:after="0" w:line="240" w:lineRule="auto"/>
+        <w:jc w:val="both"/>
+        <w:rPr>
+          <w:rFonts w:ascii="Arial" w:hAnsi="Arial" w:cs="Arial"/>
+          <w:b/>
+          <w:sz w:val="24"/>
+          <w:szCs w:val="24"/>
+        </w:rPr>
+      </w:pPr>
+    </w:p>
+    <w:p>
+      <w:pPr>
+        <w:spacing w:after="0" w:line="240" w:lineRule="auto"/>
+        <w:jc w:val="both"/>
+        <w:rPr>
+          <w:rFonts w:ascii="Arial" w:hAnsi="Arial" w:cs="Arial"/>
+          <w:b/>
+          <w:sz w:val="24"/>
+          <w:szCs w:val="24"/>
+        </w:rPr>
+      </w:pPr>
+      <w:r>
+        <w:rPr>
+          <w:rFonts w:ascii="Arial" w:hAnsi="Arial" w:cs="Arial"/>
+          <w:b/>
+          <w:sz w:val="24"/>
+          <w:szCs w:val="24"/>
+        </w:rPr>
+        <w:t>O que é?</w:t>
+      </w:r>
+    </w:p>
+    <w:p>
+      <w:pPr>
+        <w:spacing w:after="0" w:line="240" w:lineRule="auto"/>
+        <w:jc w:val="both"/>
+        <w:rPr>
+          <w:rFonts w:ascii="Arial" w:hAnsi="Arial" w:cs="Arial"/>
+          <w:b/>
+          <w:sz w:val="24"/>
+          <w:szCs w:val="24"/>
+        </w:rPr>
+      </w:pPr>
+    </w:p>
+    <w:p>
+      <w:pPr>
+        <w:spacing w:after="0" w:line="240" w:lineRule="auto"/>
+        <w:jc w:val="both"/>
+        <w:rPr>
+          <w:rFonts w:ascii="Arial" w:hAnsi="Arial" w:cs="Arial"/>
+          <w:sz w:val="24"/>
+          <w:szCs w:val="24"/>
+        </w:rPr>
+      </w:pPr>
+      <w:proofErr w:type="spellStart"/>
+      <w:r>
+        <w:rPr>
+          <w:rFonts w:ascii="Arial" w:hAnsi="Arial" w:cs="Arial"/>
+          <w:sz w:val="24"/>
+          <w:szCs w:val="24"/>
+        </w:rPr>
+        <w:t>Decorator</w:t>
+      </w:r>
+      <w:proofErr w:type="spellEnd"/>
+      <w:r>
+        <w:rPr>
+          <w:rFonts w:ascii="Arial" w:hAnsi="Arial" w:cs="Arial"/>
+          <w:sz w:val="24"/>
+          <w:szCs w:val="24"/>
+        </w:rPr>
+        <w:t xml:space="preserve"> é um padrão estrutural de projeto que permite você inserir novos comportamentos a objetos envolvendo-os em outros objetos (</w:t>
+      </w:r>
+      <w:proofErr w:type="spellStart"/>
+      <w:r>
+        <w:rPr>
+          <w:rFonts w:ascii="Arial" w:hAnsi="Arial" w:cs="Arial"/>
+          <w:sz w:val="24"/>
+          <w:szCs w:val="24"/>
+        </w:rPr>
+        <w:t>wrappers</w:t>
+      </w:r>
+      <w:proofErr w:type="spellEnd"/>
+      <w:r>
+        <w:rPr>
+          <w:rFonts w:ascii="Arial" w:hAnsi="Arial" w:cs="Arial"/>
+          <w:sz w:val="24"/>
+          <w:szCs w:val="24"/>
+        </w:rPr>
+        <w:t>) que têm esses comportamentos.</w:t>
+      </w:r>
+    </w:p>
+    <w:p>
+      <w:pPr>
+        <w:spacing w:after="0" w:line="240" w:lineRule="auto"/>
+        <w:jc w:val="both"/>
+        <w:rPr>
+          <w:rFonts w:ascii="Arial" w:hAnsi="Arial" w:cs="Arial"/>
+          <w:sz w:val="24"/>
+          <w:szCs w:val="24"/>
+        </w:rPr>
+      </w:pPr>
+    </w:p>
+    <w:p>
+      <w:pPr>
+        <w:spacing w:after="0" w:line="240" w:lineRule="auto"/>
+        <w:jc w:val="both"/>
+        <w:rPr>
+          <w:rFonts w:ascii="Arial" w:hAnsi="Arial" w:cs="Arial"/>
+          <w:b/>
+          <w:sz w:val="24"/>
+          <w:szCs w:val="24"/>
+        </w:rPr>
+      </w:pPr>
+      <w:r>
+        <w:rPr>
+          <w:rFonts w:ascii="Arial" w:hAnsi="Arial" w:cs="Arial"/>
+          <w:b/>
+          <w:sz w:val="24"/>
+          <w:szCs w:val="24"/>
+        </w:rPr>
+        <w:t>Como funciona?</w:t>
+      </w:r>
+    </w:p>
+    <w:p>
+      <w:pPr>
+        <w:spacing w:after="0" w:line="240" w:lineRule="auto"/>
+        <w:jc w:val="both"/>
+        <w:rPr>
+          <w:rFonts w:ascii="Arial" w:hAnsi="Arial" w:cs="Arial"/>
+          <w:b/>
+          <w:sz w:val="24"/>
+          <w:szCs w:val="24"/>
+        </w:rPr>
+      </w:pPr>
+    </w:p>
+    <w:p>
+      <w:pPr>
+        <w:spacing w:after="0" w:line="240" w:lineRule="auto"/>
+        <w:jc w:val="both"/>
+        <w:rPr>
+          <w:rFonts w:ascii="Arial" w:hAnsi="Arial" w:cs="Arial"/>
+          <w:sz w:val="24"/>
+          <w:szCs w:val="24"/>
+        </w:rPr>
+      </w:pPr>
+      <w:r>
+        <w:rPr>
+          <w:rFonts w:ascii="Arial" w:hAnsi="Arial" w:cs="Arial"/>
+          <w:sz w:val="24"/>
+          <w:szCs w:val="24"/>
+        </w:rPr>
+        <w:t>A partir de uma classe base, criamos classes decoradoras que oferecem comportamentos adicionais a esta classe, passando-a como parâmetro a essas classes.</w:t>
+      </w:r>
+    </w:p>
+    <w:p>
+      <w:pPr>
+        <w:spacing w:after="0" w:line="240" w:lineRule="auto"/>
+        <w:jc w:val="both"/>
+        <w:rPr>
+          <w:rFonts w:ascii="Arial" w:hAnsi="Arial" w:cs="Arial"/>
+          <w:b/>
+          <w:sz w:val="24"/>
+          <w:szCs w:val="24"/>
+        </w:rPr>
+      </w:pPr>
+    </w:p>
+    <w:p>
+      <w:pPr>
+        <w:spacing w:after="0" w:line="240" w:lineRule="auto"/>
+        <w:jc w:val="both"/>
+        <w:rPr>
+          <w:rFonts w:ascii="Arial" w:hAnsi="Arial" w:cs="Arial"/>
+          <w:sz w:val="24"/>
+          <w:szCs w:val="24"/>
+        </w:rPr>
+      </w:pPr>
+      <w:r>
+        <w:rPr>
+          <w:rFonts w:ascii="Arial" w:hAnsi="Arial" w:cs="Arial"/>
+          <w:sz w:val="24"/>
+          <w:szCs w:val="24"/>
+        </w:rPr>
+        <w:t>E</w:t>
+      </w:r>
+      <w:r>
+        <w:rPr>
+          <w:rFonts w:ascii="Arial" w:hAnsi="Arial" w:cs="Arial"/>
+          <w:sz w:val="24"/>
+          <w:szCs w:val="24"/>
+        </w:rPr>
+        <w:t>ste padrão</w:t>
+      </w:r>
+      <w:r>
+        <w:rPr>
+          <w:rFonts w:ascii="Arial" w:hAnsi="Arial" w:cs="Arial"/>
+          <w:sz w:val="24"/>
+          <w:szCs w:val="24"/>
+        </w:rPr>
+        <w:t xml:space="preserve"> envolve a criação de classes adicionais que envolvem objetos existentes e fornecem funcionalidades extras sem alterar a estrutura do objeto original. Essas classes decoradoras implementam a mesma interface que o objeto original, permitindo que sejam usadas de maneira intercambiável. Isso promove a extensibilidade do código, pois novas funcionalidades podem ser adicionadas sem modificar as classes existentes.</w:t>
+      </w:r>
+    </w:p>
+    <w:p>
+      <w:pPr>
+        <w:spacing w:after="0" w:line="240" w:lineRule="auto"/>
+        <w:jc w:val="both"/>
+        <w:rPr>
+          <w:rFonts w:ascii="Arial" w:hAnsi="Arial" w:cs="Arial"/>
+          <w:b/>
+          <w:sz w:val="24"/>
+          <w:szCs w:val="24"/>
+        </w:rPr>
+      </w:pPr>
+    </w:p>
+    <w:p>
+      <w:pPr>
+        <w:spacing w:after="0" w:line="240" w:lineRule="auto"/>
+        <w:jc w:val="both"/>
+        <w:rPr>
+          <w:rFonts w:ascii="Arial" w:hAnsi="Arial" w:cs="Arial"/>
+          <w:b/>
+          <w:sz w:val="24"/>
+          <w:szCs w:val="24"/>
+        </w:rPr>
+      </w:pPr>
+      <w:r>
+        <w:rPr>
+          <w:rFonts w:ascii="Arial" w:hAnsi="Arial" w:cs="Arial"/>
+          <w:b/>
+          <w:sz w:val="24"/>
+          <w:szCs w:val="24"/>
+        </w:rPr>
+        <w:t>Qual problema resolve?</w:t>
+      </w:r>
+    </w:p>
+    <w:p>
+      <w:pPr>
+        <w:spacing w:after="0" w:line="240" w:lineRule="auto"/>
+        <w:jc w:val="both"/>
+        <w:rPr>
+          <w:rFonts w:ascii="Arial" w:hAnsi="Arial" w:cs="Arial"/>
+          <w:b/>
+          <w:sz w:val="24"/>
+          <w:szCs w:val="24"/>
+        </w:rPr>
+      </w:pPr>
+    </w:p>
+    <w:p>
+      <w:pPr>
+        <w:spacing w:after="0" w:line="240" w:lineRule="auto"/>
+        <w:jc w:val="both"/>
+        <w:rPr>
+          <w:rFonts w:ascii="Arial" w:hAnsi="Arial" w:cs="Arial"/>
+          <w:sz w:val="24"/>
+          <w:szCs w:val="24"/>
+        </w:rPr>
+      </w:pPr>
+      <w:r>
+        <w:rPr>
+          <w:rFonts w:ascii="Arial" w:hAnsi="Arial" w:cs="Arial"/>
+          <w:sz w:val="24"/>
+          <w:szCs w:val="24"/>
+        </w:rPr>
+        <w:t xml:space="preserve">Com o padrão </w:t>
+      </w:r>
+      <w:proofErr w:type="spellStart"/>
+      <w:r>
+        <w:rPr>
+          <w:rFonts w:ascii="Arial" w:hAnsi="Arial" w:cs="Arial"/>
+          <w:sz w:val="24"/>
+          <w:szCs w:val="24"/>
+        </w:rPr>
+        <w:t>Decorator</w:t>
+      </w:r>
+      <w:proofErr w:type="spellEnd"/>
+      <w:r>
+        <w:rPr>
+          <w:rFonts w:ascii="Arial" w:hAnsi="Arial" w:cs="Arial"/>
+          <w:sz w:val="24"/>
+          <w:szCs w:val="24"/>
+        </w:rPr>
+        <w:t>, podemos flexibilizar a herança de classes. Quando herdamos uma classe, esta herança é estática, ou seja, não podemos alterar um determinado comportamento de um objeto em tempo de execução. Você precisa substituir um objeto inteiro por outro criado a partir de uma subclasse diferente. Além disso, na maioria das linguagens de programação, as classes filhas podem ter apenas uma classe pai, não podemos herdar várias classes ao mesmo tempo.</w:t>
+      </w:r>
+    </w:p>
+    <w:p>
+      <w:pPr>
+        <w:spacing w:after="0" w:line="240" w:lineRule="auto"/>
+        <w:jc w:val="both"/>
+        <w:rPr>
+          <w:rFonts w:ascii="Arial" w:hAnsi="Arial" w:cs="Arial"/>
+          <w:sz w:val="24"/>
+          <w:szCs w:val="24"/>
+        </w:rPr>
+      </w:pPr>
+    </w:p>
+    <w:p>
+      <w:pPr>
+        <w:spacing w:after="0" w:line="240" w:lineRule="auto"/>
+        <w:jc w:val="both"/>
+        <w:rPr>
+          <w:rFonts w:ascii="Arial" w:hAnsi="Arial" w:cs="Arial"/>
+          <w:sz w:val="24"/>
+          <w:szCs w:val="24"/>
+        </w:rPr>
+      </w:pPr>
+      <w:r>
+        <w:rPr>
+          <w:rFonts w:ascii="Arial" w:hAnsi="Arial" w:cs="Arial"/>
+          <w:sz w:val="24"/>
+          <w:szCs w:val="24"/>
+        </w:rPr>
+        <w:t>Com classes auxiliares que possuem, cada uma, comportamentos extras para uma classe pai, podemos adicionar comportamentos diferentes a uma determinada classe em tempo de execução através dos seus decoradores.</w:t>
+      </w:r>
       <w:bookmarkStart w:id="0" w:name="_GoBack"/>
       <w:bookmarkEnd w:id="0"/>
-    </w:p>
-    <w:p>
-      <w:pPr>
-        <w:spacing w:after="0" w:line="240" w:lineRule="auto"/>
-        <w:jc w:val="both"/>
-        <w:rPr>
-          <w:rFonts w:ascii="Arial" w:hAnsi="Arial" w:cs="Arial"/>
-          <w:b/>
-          <w:sz w:val="24"/>
-          <w:szCs w:val="24"/>
-        </w:rPr>
-      </w:pPr>
-    </w:p>
-    <w:p>
-      <w:pPr>
-        <w:spacing w:after="0" w:line="240" w:lineRule="auto"/>
-        <w:jc w:val="both"/>
-        <w:rPr>
-          <w:rFonts w:ascii="Arial" w:hAnsi="Arial" w:cs="Arial"/>
-          <w:b/>
-          <w:sz w:val="24"/>
-          <w:szCs w:val="24"/>
-        </w:rPr>
-      </w:pPr>
-      <w:r>
-        <w:rPr>
-          <w:rFonts w:ascii="Arial" w:hAnsi="Arial" w:cs="Arial"/>
-          <w:b/>
-          <w:sz w:val="24"/>
-          <w:szCs w:val="24"/>
-        </w:rPr>
-        <w:t>O que é?</w:t>
-      </w:r>
-    </w:p>
-    <w:p>
-      <w:pPr>
-        <w:spacing w:after="0" w:line="240" w:lineRule="auto"/>
-        <w:jc w:val="both"/>
-        <w:rPr>
-          <w:rFonts w:ascii="Arial" w:hAnsi="Arial" w:cs="Arial"/>
-          <w:b/>
-          <w:sz w:val="24"/>
-          <w:szCs w:val="24"/>
-        </w:rPr>
-      </w:pPr>
-    </w:p>
-    <w:p>
-      <w:pPr>
-        <w:spacing w:after="0" w:line="240" w:lineRule="auto"/>
-        <w:jc w:val="both"/>
-        <w:rPr>
-          <w:rFonts w:ascii="Arial" w:hAnsi="Arial" w:cs="Arial"/>
-          <w:sz w:val="24"/>
-          <w:szCs w:val="24"/>
-        </w:rPr>
-      </w:pPr>
-    </w:p>
-    <w:p>
-      <w:pPr>
-        <w:spacing w:after="0" w:line="240" w:lineRule="auto"/>
-        <w:jc w:val="both"/>
-        <w:rPr>
-          <w:rFonts w:ascii="Arial" w:hAnsi="Arial" w:cs="Arial"/>
-          <w:b/>
-          <w:sz w:val="24"/>
-          <w:szCs w:val="24"/>
-        </w:rPr>
-      </w:pPr>
-      <w:r>
-        <w:rPr>
-          <w:rFonts w:ascii="Arial" w:hAnsi="Arial" w:cs="Arial"/>
-          <w:b/>
-          <w:sz w:val="24"/>
-          <w:szCs w:val="24"/>
-        </w:rPr>
-        <w:t>Como funciona?</w:t>
-      </w:r>
-    </w:p>
-    <w:p>
-      <w:pPr>
-        <w:spacing w:after="0" w:line="240" w:lineRule="auto"/>
-        <w:jc w:val="both"/>
-        <w:rPr>
-          <w:rFonts w:ascii="Arial" w:hAnsi="Arial" w:cs="Arial"/>
-          <w:b/>
-          <w:sz w:val="24"/>
-          <w:szCs w:val="24"/>
-        </w:rPr>
-      </w:pPr>
-    </w:p>
-    <w:p>
-      <w:pPr>
-        <w:spacing w:after="0" w:line="240" w:lineRule="auto"/>
-        <w:jc w:val="both"/>
-        <w:rPr>
-          <w:rFonts w:ascii="Arial" w:hAnsi="Arial" w:cs="Arial"/>
-          <w:b/>
-          <w:sz w:val="24"/>
-          <w:szCs w:val="24"/>
-        </w:rPr>
-      </w:pPr>
-    </w:p>
-    <w:p>
-      <w:pPr>
-        <w:spacing w:after="0" w:line="240" w:lineRule="auto"/>
-        <w:jc w:val="both"/>
-        <w:rPr>
-          <w:rFonts w:ascii="Arial" w:hAnsi="Arial" w:cs="Arial"/>
-          <w:b/>
-          <w:sz w:val="24"/>
-          <w:szCs w:val="24"/>
-        </w:rPr>
-      </w:pPr>
-      <w:r>
-        <w:rPr>
-          <w:rFonts w:ascii="Arial" w:hAnsi="Arial" w:cs="Arial"/>
-          <w:b/>
-          <w:sz w:val="24"/>
-          <w:szCs w:val="24"/>
-        </w:rPr>
-        <w:t>Qual problema resolve?</w:t>
-      </w:r>
-    </w:p>
-    <w:p>
-      <w:pPr>
-        <w:spacing w:after="0" w:line="240" w:lineRule="auto"/>
-        <w:jc w:val="both"/>
-        <w:rPr>
-          <w:rFonts w:ascii="Arial" w:hAnsi="Arial" w:cs="Arial"/>
-          <w:b/>
-          <w:sz w:val="24"/>
-          <w:szCs w:val="24"/>
-        </w:rPr>
-      </w:pPr>
-    </w:p>
-    <w:p>
-      <w:pPr>
-        <w:spacing w:after="0" w:line="240" w:lineRule="auto"/>
-        <w:jc w:val="both"/>
-        <w:rPr>
-          <w:rFonts w:ascii="Arial" w:hAnsi="Arial" w:cs="Arial"/>
-          <w:sz w:val="24"/>
-          <w:szCs w:val="24"/>
-        </w:rPr>
-      </w:pPr>
     </w:p>
     <w:sectPr>
       <w:pgSz w:w="11906" w:h="16838"/>

</xml_diff>